<commit_message>
better convergence yet (438 trials): params_trial23.mat
</commit_message>
<xml_diff>
--- a/READ ME.docx
+++ b/READ ME.docx
@@ -34,7 +34,19 @@
         <w:rPr>
           <w:rFonts w:ascii="Garamond" w:hAnsi="Garamond"/>
         </w:rPr>
-        <w:t>testActorCritic.m</w:t>
+        <w:t>testActorCritic</w:t>
+      </w:r>
+      <w:r>
+        <w:rPr>
+          <w:rFonts w:ascii="Garamond" w:hAnsi="Garamond"/>
+        </w:rPr>
+        <w:t>2</w:t>
+      </w:r>
+      <w:r>
+        <w:rPr>
+          <w:rFonts w:ascii="Garamond" w:hAnsi="Garamond"/>
+        </w:rPr>
+        <w:t>.m</w:t>
       </w:r>
       <w:r>
         <w:rPr>
@@ -60,8 +72,6 @@
       <w:r>
         <w:t>At the end of the code, a fast-forwarded animation will be shown.</w:t>
       </w:r>
-      <w:bookmarkStart w:id="0" w:name="_GoBack"/>
-      <w:bookmarkEnd w:id="0"/>
     </w:p>
     <w:p>
       <w:pPr>
@@ -113,6 +123,14 @@
         <w:rPr>
           <w:rFonts w:ascii="Garamond" w:hAnsi="Garamond"/>
         </w:rPr>
+        <w:t>2</w:t>
+      </w:r>
+      <w:bookmarkStart w:id="0" w:name="_GoBack"/>
+      <w:bookmarkEnd w:id="0"/>
+      <w:r>
+        <w:rPr>
+          <w:rFonts w:ascii="Garamond" w:hAnsi="Garamond"/>
+        </w:rPr>
         <w:t>.m</w:t>
       </w:r>
       <w:r>
@@ -249,22 +267,13 @@
         <w:t xml:space="preserve"> </w:t>
       </w:r>
       <w:r>
+        <w:t xml:space="preserve"> [function]</w:t>
+      </w:r>
+      <w:r>
         <w:t xml:space="preserve"> </w:t>
       </w:r>
       <w:r>
-        <w:t>[function]</w:t>
-      </w:r>
-      <w:r>
-        <w:t xml:space="preserve"> </w:t>
-      </w:r>
-      <w:r>
-        <w:t xml:space="preserve">calculate the </w:t>
-      </w:r>
-      <w:r>
-        <w:t>action at</w:t>
-      </w:r>
-      <w:r>
-        <w:t xml:space="preserve"> a certain state</w:t>
+        <w:t>calculate the action at a certain state</w:t>
       </w:r>
     </w:p>
     <w:p>
@@ -309,13 +318,7 @@
         <w:t xml:space="preserve"> </w:t>
       </w:r>
       <w:r>
-        <w:t xml:space="preserve"> </w:t>
-      </w:r>
-      <w:r>
-        <w:t>[function]</w:t>
-      </w:r>
-      <w:r>
-        <w:t xml:space="preserve"> evaluates the radial basis functions of a certain state</w:t>
+        <w:t xml:space="preserve"> [function] evaluates the radial basis functions of a certain state</w:t>
       </w:r>
     </w:p>
     <w:p>
@@ -354,13 +357,7 @@
         <w:t xml:space="preserve"> </w:t>
       </w:r>
       <w:r>
-        <w:t xml:space="preserve"> </w:t>
-      </w:r>
-      <w:r>
-        <w:t>[function]</w:t>
-      </w:r>
-      <w:r>
-        <w:t xml:space="preserve"> plot the rbf with defined parameters</w:t>
+        <w:t xml:space="preserve"> [function] plot the rbf with defined parameters</w:t>
       </w:r>
     </w:p>
     <w:p>
@@ -399,13 +396,7 @@
         <w:t xml:space="preserve"> </w:t>
       </w:r>
       <w:r>
-        <w:t xml:space="preserve"> </w:t>
-      </w:r>
-      <w:r>
-        <w:t>[function]</w:t>
-      </w:r>
-      <w:r>
-        <w:t xml:space="preserve"> calculate the immediate reward for a certain state</w:t>
+        <w:t xml:space="preserve"> [function] calculate the immediate reward for a certain state</w:t>
       </w:r>
     </w:p>
     <w:p>

</xml_diff>